<commit_message>
put paper in paper folder
</commit_message>
<xml_diff>
--- a/paper/1_Initial/_extensions/wjschne/apaquarto/apaquarto.docx
+++ b/paper/1_Initial/_extensions/wjschne/apaquarto/apaquarto.docx
@@ -2,7 +2,11 @@
 <file path=word/document.xml><?xml version="1.0" encoding="utf-8"?>
 <w:document xmlns:wpc="http://schemas.microsoft.com/office/word/2010/wordprocessingCanvas" xmlns:cx="http://schemas.microsoft.com/office/drawing/2014/chartex" xmlns:cx1="http://schemas.microsoft.com/office/drawing/2015/9/8/chartex" xmlns:cx2="http://schemas.microsoft.com/office/drawing/2015/10/21/chartex" xmlns:cx3="http://schemas.microsoft.com/office/drawing/2016/5/9/chartex" xmlns:cx4="http://schemas.microsoft.com/office/drawing/2016/5/10/chartex" xmlns:cx5="http://schemas.microsoft.com/office/drawing/2016/5/11/chartex" xmlns:cx6="http://schemas.microsoft.com/office/drawing/2016/5/12/chartex" xmlns:cx7="http://schemas.microsoft.com/office/drawing/2016/5/13/chartex" xmlns:cx8="http://schemas.microsoft.com/office/drawing/2016/5/14/chartex" xmlns:mc="http://schemas.openxmlformats.org/markup-compatibility/2006" xmlns:aink="http://schemas.microsoft.com/office/drawing/2016/ink" xmlns:am3d="http://schemas.microsoft.com/office/drawing/2017/model3d" xmlns:o="urn:schemas-microsoft-com:office:office" xmlns:oel="http://schemas.microsoft.com/office/2019/extlst" xmlns:r="http://schemas.openxmlformats.org/officeDocument/2006/relationships" xmlns:m="http://schemas.openxmlformats.org/officeDocument/2006/math" xmlns:v="urn:schemas-microsoft-com:vml" xmlns:wp14="http://schemas.microsoft.com/office/word/2010/wordprocessingDrawing" xmlns:wp="http://schemas.openxmlformats.org/drawingml/2006/wordprocessingDrawing" xmlns:w10="urn:schemas-microsoft-com:office:word" xmlns:w="http://schemas.openxmlformats.org/wordprocessingml/2006/main" xmlns:w14="http://schemas.microsoft.com/office/word/2010/wordml" xmlns:w15="http://schemas.microsoft.com/office/word/2012/wordml" xmlns:w16cex="http://schemas.microsoft.com/office/word/2018/wordml/cex" xmlns:w16cid="http://schemas.microsoft.com/office/word/2016/wordml/cid" xmlns:w16="http://schemas.microsoft.com/office/word/2018/wordml" xmlns:w16sdtdh="http://schemas.microsoft.com/office/word/2020/wordml/sdtdatahash" xmlns:w16se="http://schemas.microsoft.com/office/word/2015/wordml/symex" xmlns:wpg="http://schemas.microsoft.com/office/word/2010/wordprocessingGroup" xmlns:wpi="http://schemas.microsoft.com/office/word/2010/wordprocessingInk" xmlns:wne="http://schemas.microsoft.com/office/word/2006/wordml" xmlns:wps="http://schemas.microsoft.com/office/word/2010/wordprocessingShape" mc:Ignorable="w14 w15 w16se w16cid w16 w16cex w16sdtdh wp14">
   <w:body>
-    <w:p/>
+    <w:p>
+      <w:pPr>
+        <w:pStyle w:val="AbstractFirstParagraph"/>
+      </w:pPr>
+    </w:p>
     <w:sectPr>
       <w:headerReference w:type="even" r:id="rId8"/>
       <w:headerReference w:type="default" r:id="rId9"/>
@@ -870,7 +874,7 @@
   <w:style w:type="paragraph" w:default="1" w:styleId="Normal">
     <w:name w:val="Normal"/>
     <w:qFormat/>
-    <w:rsid w:val="00387689"/>
+    <w:rsid w:val="0083560B"/>
     <w:pPr>
       <w:spacing w:after="0" w:line="480" w:lineRule="auto"/>
     </w:pPr>
@@ -1080,7 +1084,7 @@
     <w:basedOn w:val="Normal"/>
     <w:link w:val="BodyTextChar"/>
     <w:qFormat/>
-    <w:rsid w:val="009B41AF"/>
+    <w:rsid w:val="0083560B"/>
     <w:pPr>
       <w:ind w:firstLine="720"/>
     </w:pPr>
@@ -1155,12 +1159,11 @@
     <w:name w:val="Abstract"/>
     <w:basedOn w:val="Normal"/>
     <w:next w:val="BodyText"/>
-    <w:qFormat/>
-    <w:rsid w:val="0051128C"/>
-    <w:pPr>
-      <w:keepNext/>
-      <w:keepLines/>
-      <w:spacing w:before="300" w:after="300"/>
+    <w:link w:val="AbstractChar"/>
+    <w:qFormat/>
+    <w:rsid w:val="005528BA"/>
+    <w:pPr>
+      <w:ind w:firstLine="720"/>
     </w:pPr>
     <w:rPr>
       <w:szCs w:val="20"/>
@@ -1351,7 +1354,7 @@
     <w:name w:val="Body Text Char"/>
     <w:basedOn w:val="DefaultParagraphFont"/>
     <w:link w:val="BodyText"/>
-    <w:rsid w:val="009B41AF"/>
+    <w:rsid w:val="0083560B"/>
   </w:style>
   <w:style w:type="paragraph" w:customStyle="1" w:styleId="red">
     <w:name w:val="red"/>
@@ -1946,6 +1949,52 @@
     <w:rsid w:val="00BB5C76"/>
     <w:rPr>
       <w:color w:val="666666"/>
+    </w:rPr>
+  </w:style>
+  <w:style w:type="character" w:customStyle="1" w:styleId="H4">
+    <w:name w:val="H4"/>
+    <w:basedOn w:val="DefaultParagraphFont"/>
+    <w:uiPriority w:val="1"/>
+    <w:qFormat/>
+    <w:rsid w:val="00EA785F"/>
+    <w:rPr>
+      <w:b/>
+    </w:rPr>
+  </w:style>
+  <w:style w:type="character" w:customStyle="1" w:styleId="H5">
+    <w:name w:val="H5"/>
+    <w:basedOn w:val="H4"/>
+    <w:uiPriority w:val="1"/>
+    <w:qFormat/>
+    <w:rsid w:val="00EA785F"/>
+    <w:rPr>
+      <w:b/>
+      <w:i/>
+    </w:rPr>
+  </w:style>
+  <w:style w:type="paragraph" w:customStyle="1" w:styleId="AbstractFirstParagraph">
+    <w:name w:val="AbstractFirstParagraph"/>
+    <w:basedOn w:val="Abstract"/>
+    <w:link w:val="AbstractFirstParagraphChar"/>
+    <w:qFormat/>
+    <w:rsid w:val="003D73FF"/>
+  </w:style>
+  <w:style w:type="character" w:customStyle="1" w:styleId="AbstractChar">
+    <w:name w:val="Abstract Char"/>
+    <w:basedOn w:val="DefaultParagraphFont"/>
+    <w:link w:val="Abstract"/>
+    <w:rsid w:val="005528BA"/>
+    <w:rPr>
+      <w:szCs w:val="20"/>
+    </w:rPr>
+  </w:style>
+  <w:style w:type="character" w:customStyle="1" w:styleId="AbstractFirstParagraphChar">
+    <w:name w:val="AbstractFirstParagraph Char"/>
+    <w:basedOn w:val="AbstractChar"/>
+    <w:link w:val="AbstractFirstParagraph"/>
+    <w:rsid w:val="003D73FF"/>
+    <w:rPr>
+      <w:szCs w:val="20"/>
     </w:rPr>
   </w:style>
 </w:styles>
@@ -2038,9 +2087,19 @@
   </w:compat>
   <w:rsids>
     <w:rsidRoot w:val="005702F2"/>
+    <w:rsid w:val="000F3817"/>
+    <w:rsid w:val="001A739A"/>
+    <w:rsid w:val="001F3CEE"/>
+    <w:rsid w:val="00221DB6"/>
+    <w:rsid w:val="00266742"/>
+    <w:rsid w:val="00440287"/>
+    <w:rsid w:val="004F6D10"/>
     <w:rsid w:val="005702F2"/>
     <w:rsid w:val="005B1707"/>
+    <w:rsid w:val="007139D3"/>
     <w:rsid w:val="00843AF0"/>
+    <w:rsid w:val="00B139B1"/>
+    <w:rsid w:val="00B34FB5"/>
     <w:rsid w:val="00D34E1D"/>
   </w:rsids>
   <m:mathPr>

</xml_diff>